<commit_message>
updated Fully Dressed UC1: Opret låneanmodning
</commit_message>
<xml_diff>
--- a/02-Requirement/System UseCases/UC1 - Fully Dressed - Opret låneanmodning.docx
+++ b/02-Requirement/System UseCases/UC1 - Fully Dressed - Opret låneanmodning.docx
@@ -25,6 +25,7 @@
           <w:color w:val="00000A"/>
         </w:rPr>
       </w:pPr>
+      <w:proofErr w:type="spellStart"/>
       <w:r>
         <w:rPr>
           <w:rStyle w:val="Heading2Char"/>
@@ -32,6 +33,7 @@
         </w:rPr>
         <w:t>Scope</w:t>
       </w:r>
+      <w:proofErr w:type="spellEnd"/>
     </w:p>
     <w:p>
       <w:pPr>
@@ -112,6 +114,7 @@
           <w:lang w:val="en-GB"/>
         </w:rPr>
       </w:pPr>
+      <w:proofErr w:type="spellStart"/>
       <w:r>
         <w:rPr>
           <w:lang w:val="en-GB"/>
@@ -124,6 +127,7 @@
         </w:rPr>
         <w:t>sælger</w:t>
       </w:r>
+      <w:proofErr w:type="spellEnd"/>
     </w:p>
     <w:p>
       <w:pPr>
@@ -179,6 +183,7 @@
           <w:color w:val="00000A"/>
         </w:rPr>
       </w:pPr>
+      <w:proofErr w:type="spellStart"/>
       <w:r>
         <w:rPr>
           <w:rFonts w:ascii="Liberation Serif" w:hAnsi="Liberation Serif"/>
@@ -186,6 +191,7 @@
         </w:rPr>
         <w:t>Preconditions</w:t>
       </w:r>
+      <w:proofErr w:type="spellEnd"/>
     </w:p>
     <w:p>
       <w:pPr>
@@ -194,8 +200,6 @@
       <w:r>
         <w:t>En kunde vil købe en bil og har bedt bilsælgeren om et tilbud.</w:t>
       </w:r>
-      <w:bookmarkStart w:id="0" w:name="_GoBack"/>
-      <w:bookmarkEnd w:id="0"/>
     </w:p>
     <w:p>
       <w:pPr>
@@ -216,8 +220,17 @@
           <w:rFonts w:ascii="Liberation Serif" w:hAnsi="Liberation Serif"/>
           <w:color w:val="00000A"/>
         </w:rPr>
-        <w:t>Succes Guarantee</w:t>
-      </w:r>
+        <w:t xml:space="preserve">Succes </w:t>
+      </w:r>
+      <w:proofErr w:type="spellStart"/>
+      <w:r>
+        <w:rPr>
+          <w:rFonts w:ascii="Liberation Serif" w:hAnsi="Liberation Serif"/>
+          <w:color w:val="00000A"/>
+        </w:rPr>
+        <w:t>Guarantee</w:t>
+      </w:r>
+      <w:proofErr w:type="spellEnd"/>
     </w:p>
     <w:p>
       <w:pPr>
@@ -308,7 +321,10 @@
         </w:numPr>
       </w:pPr>
       <w:r>
-        <w:t>Bilsælger beder systemet oprette tilbud.</w:t>
+        <w:t>Bilsælge</w:t>
+      </w:r>
+      <w:r>
+        <w:t>r beder systemet om en låneanmodning.</w:t>
       </w:r>
     </w:p>
     <w:p>
@@ -330,7 +346,16 @@
         </w:numPr>
       </w:pPr>
       <w:r>
-        <w:t>Systemet kontakter RKI for at hente kunden kreditværdighed</w:t>
+        <w:t>Systemet kontakter RKI</w:t>
+      </w:r>
+      <w:r>
+        <w:t>,</w:t>
+      </w:r>
+      <w:r>
+        <w:t xml:space="preserve"> for at hente kunden kreditværdighed</w:t>
+      </w:r>
+      <w:r>
+        <w:t>.</w:t>
       </w:r>
     </w:p>
     <w:p>
@@ -341,7 +366,16 @@
         </w:numPr>
       </w:pPr>
       <w:r>
-        <w:t>Systemet kontakter bank for at hente gældende rentesats</w:t>
+        <w:t>Systemet kontakter bank</w:t>
+      </w:r>
+      <w:r>
+        <w:t>en,</w:t>
+      </w:r>
+      <w:r>
+        <w:t xml:space="preserve"> for at hente gældende rentesats</w:t>
+      </w:r>
+      <w:r>
+        <w:t>.</w:t>
       </w:r>
     </w:p>
     <w:p>
@@ -352,7 +386,13 @@
         </w:numPr>
       </w:pPr>
       <w:r>
-        <w:t>Systemet beregner lånets rentesats baseret på bankens rentesats og kundens kreditværdighed</w:t>
+        <w:t xml:space="preserve">Systemet udarbejder et tilbud, baseret på rentesatsen, udbetaling, tilbagebetalingsperiode og </w:t>
+      </w:r>
+      <w:r>
+        <w:t>kundens kreditværdighed</w:t>
+      </w:r>
+      <w:r>
+        <w:t xml:space="preserve">. </w:t>
       </w:r>
     </w:p>
     <w:p>
@@ -363,7 +403,7 @@
         </w:numPr>
       </w:pPr>
       <w:r>
-        <w:t>Systemet gemmer opretter tilbud og setter status til klar(?)</w:t>
+        <w:t>Systemet gemmer tilbuddet.</w:t>
       </w:r>
     </w:p>
     <w:p/>
@@ -381,15 +421,27 @@
           <w:rFonts w:ascii="Liberation Serif" w:hAnsi="Liberation Serif"/>
           <w:color w:val="00000A"/>
         </w:rPr>
-        <w:t>Special Reuirements</w:t>
-      </w:r>
+        <w:t xml:space="preserve">Special </w:t>
+      </w:r>
+      <w:proofErr w:type="spellStart"/>
+      <w:r>
+        <w:rPr>
+          <w:rFonts w:ascii="Liberation Serif" w:hAnsi="Liberation Serif"/>
+          <w:color w:val="00000A"/>
+        </w:rPr>
+        <w:t>Reuirements</w:t>
+      </w:r>
+      <w:proofErr w:type="spellEnd"/>
     </w:p>
     <w:p>
       <w:pPr>
         <w:pStyle w:val="Ingenafstand"/>
       </w:pPr>
       <w:r>
-        <w:t xml:space="preserve">     3a. Hvis kunden har givet problemer før, vil låneanmodning give afslag.</w:t>
+        <w:t xml:space="preserve">     3a. </w:t>
+      </w:r>
+      <w:r>
+        <w:t>Hvis kunden har en negativ historik hos firmaet, vil låneanmodning blive afvist.</w:t>
       </w:r>
     </w:p>
     <w:p>
@@ -397,7 +449,28 @@
         <w:pStyle w:val="Ingenafstand"/>
       </w:pPr>
       <w:r>
-        <w:t xml:space="preserve">     4a. Hvis kunden har krediværdighed på D, vil låneanmodning give afslag.</w:t>
+        <w:t xml:space="preserve">     4a. Hvis kundens</w:t>
+      </w:r>
+      <w:r>
+        <w:t xml:space="preserve"> kredi</w:t>
+      </w:r>
+      <w:r>
+        <w:t>t</w:t>
+      </w:r>
+      <w:r>
+        <w:t>værdighed</w:t>
+      </w:r>
+      <w:r>
+        <w:t xml:space="preserve"> er</w:t>
+      </w:r>
+      <w:r>
+        <w:t xml:space="preserve"> </w:t>
+      </w:r>
+      <w:r>
+        <w:t>”D”, vil låneanmodning blive afvist</w:t>
+      </w:r>
+      <w:r>
+        <w:t>.</w:t>
       </w:r>
     </w:p>
     <w:p>
@@ -421,15 +494,26 @@
           <w:color w:val="00000A"/>
           <w:lang w:val="en-GB"/>
         </w:rPr>
-        <w:t>Technology and Data Variations List</w:t>
+        <w:t>Extensions</w:t>
       </w:r>
     </w:p>
     <w:p>
       <w:pPr>
         <w:pStyle w:val="Ingenafstand"/>
-        <w:rPr>
-          <w:lang w:val="en-GB"/>
-        </w:rPr>
+        <w:ind w:left="360"/>
+      </w:pPr>
+      <w:r>
+        <w:t xml:space="preserve">6a. Hvis tilbuddets pris overstiger en fastsat grænse, </w:t>
+      </w:r>
+      <w:r>
+        <w:t>kaldes UC3: Godkend tilbud.</w:t>
+      </w:r>
+      <w:bookmarkStart w:id="0" w:name="_GoBack"/>
+      <w:bookmarkEnd w:id="0"/>
+    </w:p>
+    <w:p>
+      <w:pPr>
+        <w:pStyle w:val="Ingenafstand"/>
       </w:pPr>
     </w:p>
     <w:p>
@@ -448,8 +532,16 @@
           <w:color w:val="00000A"/>
           <w:lang w:val="en-GB"/>
         </w:rPr>
-        <w:t>Frequency of Occurrence</w:t>
-      </w:r>
+        <w:t>Technology and Data Variations List</w:t>
+      </w:r>
+    </w:p>
+    <w:p>
+      <w:pPr>
+        <w:pStyle w:val="Ingenafstand"/>
+        <w:rPr>
+          <w:lang w:val="en-GB"/>
+        </w:rPr>
+      </w:pPr>
     </w:p>
     <w:p>
       <w:pPr>
@@ -457,22 +549,173 @@
         <w:spacing w:before="0"/>
         <w:rPr>
           <w:rFonts w:ascii="Liberation Serif" w:hAnsi="Liberation Serif"/>
+          <w:color w:val="00000A"/>
+          <w:lang w:val="en-GB"/>
+        </w:rPr>
+      </w:pPr>
+      <w:r>
+        <w:rPr>
+          <w:rFonts w:ascii="Liberation Serif" w:hAnsi="Liberation Serif"/>
+          <w:color w:val="00000A"/>
+          <w:lang w:val="en-GB"/>
+        </w:rPr>
+        <w:t>Frequency of Occurrence</w:t>
+      </w:r>
+    </w:p>
+    <w:p>
+      <w:pPr>
+        <w:pStyle w:val="Overskrift2"/>
+        <w:spacing w:before="0"/>
+        <w:rPr>
+          <w:rFonts w:ascii="Liberation Serif" w:hAnsi="Liberation Serif"/>
           <w:b w:val="0"/>
           <w:bCs w:val="0"/>
           <w:color w:val="00000A"/>
-        </w:rPr>
-      </w:pPr>
+          <w:lang w:val="en-GB"/>
+        </w:rPr>
+      </w:pPr>
+      <w:proofErr w:type="spellStart"/>
       <w:r>
         <w:rPr>
           <w:rFonts w:ascii="Liberation Serif" w:hAnsi="Liberation Serif"/>
           <w:b w:val="0"/>
           <w:bCs w:val="0"/>
           <w:color w:val="00000A"/>
-        </w:rPr>
-        <w:t>Så ofte sælger kan angive informationer.</w:t>
-      </w:r>
-    </w:p>
-    <w:p/>
+          <w:lang w:val="en-GB"/>
+        </w:rPr>
+        <w:t>Så</w:t>
+      </w:r>
+      <w:proofErr w:type="spellEnd"/>
+      <w:r>
+        <w:rPr>
+          <w:rFonts w:ascii="Liberation Serif" w:hAnsi="Liberation Serif"/>
+          <w:b w:val="0"/>
+          <w:bCs w:val="0"/>
+          <w:color w:val="00000A"/>
+          <w:lang w:val="en-GB"/>
+        </w:rPr>
+        <w:t xml:space="preserve"> </w:t>
+      </w:r>
+      <w:proofErr w:type="spellStart"/>
+      <w:r>
+        <w:rPr>
+          <w:rFonts w:ascii="Liberation Serif" w:hAnsi="Liberation Serif"/>
+          <w:b w:val="0"/>
+          <w:bCs w:val="0"/>
+          <w:color w:val="00000A"/>
+          <w:lang w:val="en-GB"/>
+        </w:rPr>
+        <w:t>ofte</w:t>
+      </w:r>
+      <w:proofErr w:type="spellEnd"/>
+      <w:r>
+        <w:rPr>
+          <w:rFonts w:ascii="Liberation Serif" w:hAnsi="Liberation Serif"/>
+          <w:b w:val="0"/>
+          <w:bCs w:val="0"/>
+          <w:color w:val="00000A"/>
+          <w:lang w:val="en-GB"/>
+        </w:rPr>
+        <w:t xml:space="preserve"> </w:t>
+      </w:r>
+      <w:proofErr w:type="spellStart"/>
+      <w:r>
+        <w:rPr>
+          <w:rFonts w:ascii="Liberation Serif" w:hAnsi="Liberation Serif"/>
+          <w:b w:val="0"/>
+          <w:bCs w:val="0"/>
+          <w:color w:val="00000A"/>
+          <w:lang w:val="en-GB"/>
+        </w:rPr>
+        <w:t>sælger</w:t>
+      </w:r>
+      <w:proofErr w:type="spellEnd"/>
+      <w:r>
+        <w:rPr>
+          <w:rFonts w:ascii="Liberation Serif" w:hAnsi="Liberation Serif"/>
+          <w:b w:val="0"/>
+          <w:bCs w:val="0"/>
+          <w:color w:val="00000A"/>
+          <w:lang w:val="en-GB"/>
+        </w:rPr>
+        <w:t xml:space="preserve"> </w:t>
+      </w:r>
+      <w:proofErr w:type="spellStart"/>
+      <w:proofErr w:type="gramStart"/>
+      <w:r>
+        <w:rPr>
+          <w:rFonts w:ascii="Liberation Serif" w:hAnsi="Liberation Serif"/>
+          <w:b w:val="0"/>
+          <w:bCs w:val="0"/>
+          <w:color w:val="00000A"/>
+          <w:lang w:val="en-GB"/>
+        </w:rPr>
+        <w:t>kan</w:t>
+      </w:r>
+      <w:proofErr w:type="spellEnd"/>
+      <w:proofErr w:type="gramEnd"/>
+      <w:r>
+        <w:rPr>
+          <w:rFonts w:ascii="Liberation Serif" w:hAnsi="Liberation Serif"/>
+          <w:b w:val="0"/>
+          <w:bCs w:val="0"/>
+          <w:color w:val="00000A"/>
+          <w:lang w:val="en-GB"/>
+        </w:rPr>
+        <w:t xml:space="preserve"> </w:t>
+      </w:r>
+      <w:proofErr w:type="spellStart"/>
+      <w:r>
+        <w:rPr>
+          <w:rFonts w:ascii="Liberation Serif" w:hAnsi="Liberation Serif"/>
+          <w:b w:val="0"/>
+          <w:bCs w:val="0"/>
+          <w:color w:val="00000A"/>
+          <w:lang w:val="en-GB"/>
+        </w:rPr>
+        <w:t>angive</w:t>
+      </w:r>
+      <w:proofErr w:type="spellEnd"/>
+      <w:r>
+        <w:rPr>
+          <w:rFonts w:ascii="Liberation Serif" w:hAnsi="Liberation Serif"/>
+          <w:b w:val="0"/>
+          <w:bCs w:val="0"/>
+          <w:color w:val="00000A"/>
+          <w:lang w:val="en-GB"/>
+        </w:rPr>
+        <w:t xml:space="preserve"> </w:t>
+      </w:r>
+      <w:proofErr w:type="spellStart"/>
+      <w:r>
+        <w:rPr>
+          <w:rFonts w:ascii="Liberation Serif" w:hAnsi="Liberation Serif"/>
+          <w:b w:val="0"/>
+          <w:bCs w:val="0"/>
+          <w:color w:val="00000A"/>
+          <w:lang w:val="en-GB"/>
+        </w:rPr>
+        <w:t>informationer</w:t>
+      </w:r>
+      <w:proofErr w:type="spellEnd"/>
+      <w:r>
+        <w:rPr>
+          <w:rFonts w:ascii="Liberation Serif" w:hAnsi="Liberation Serif"/>
+          <w:b w:val="0"/>
+          <w:bCs w:val="0"/>
+          <w:color w:val="00000A"/>
+          <w:lang w:val="en-GB"/>
+        </w:rPr>
+        <w:t>.</w:t>
+      </w:r>
+    </w:p>
+    <w:p>
+      <w:pPr>
+        <w:rPr>
+          <w:lang w:val="en-GB"/>
+        </w:rPr>
+      </w:pPr>
+    </w:p>
     <w:p>
       <w:pPr>
         <w:pStyle w:val="Overskrift2"/>
@@ -480,17 +723,25 @@
         <w:rPr>
           <w:rFonts w:ascii="Liberation Serif" w:hAnsi="Liberation Serif"/>
           <w:color w:val="00000A"/>
-        </w:rPr>
-      </w:pPr>
-      <w:r>
-        <w:rPr>
-          <w:rFonts w:ascii="Liberation Serif" w:hAnsi="Liberation Serif"/>
-          <w:color w:val="00000A"/>
+          <w:lang w:val="en-GB"/>
+        </w:rPr>
+      </w:pPr>
+      <w:r>
+        <w:rPr>
+          <w:rFonts w:ascii="Liberation Serif" w:hAnsi="Liberation Serif"/>
+          <w:color w:val="00000A"/>
+          <w:lang w:val="en-GB"/>
         </w:rPr>
         <w:t>Miscellaneous</w:t>
       </w:r>
     </w:p>
-    <w:p/>
+    <w:p>
+      <w:pPr>
+        <w:rPr>
+          <w:lang w:val="en-GB"/>
+        </w:rPr>
+      </w:pPr>
+    </w:p>
     <w:sectPr>
       <w:pgSz w:w="12240" w:h="15840"/>
       <w:pgMar w:top="1134" w:right="1134" w:bottom="1134" w:left="1134" w:header="0" w:footer="0" w:gutter="0"/>
@@ -802,11 +1053,100 @@
       </w:pPr>
     </w:lvl>
   </w:abstractNum>
+  <w:abstractNum w:abstractNumId="2">
+    <w:nsid w:val="46601190"/>
+    <w:multiLevelType w:val="hybridMultilevel"/>
+    <w:tmpl w:val="097C3CBE"/>
+    <w:lvl w:ilvl="0" w:tplc="0809000F">
+      <w:start w:val="1"/>
+      <w:numFmt w:val="decimal"/>
+      <w:lvlText w:val="%1."/>
+      <w:lvlJc w:val="left"/>
+      <w:pPr>
+        <w:ind w:left="720" w:hanging="360"/>
+      </w:pPr>
+    </w:lvl>
+    <w:lvl w:ilvl="1" w:tplc="08090019" w:tentative="1">
+      <w:start w:val="1"/>
+      <w:numFmt w:val="lowerLetter"/>
+      <w:lvlText w:val="%2."/>
+      <w:lvlJc w:val="left"/>
+      <w:pPr>
+        <w:ind w:left="1440" w:hanging="360"/>
+      </w:pPr>
+    </w:lvl>
+    <w:lvl w:ilvl="2" w:tplc="0809001B" w:tentative="1">
+      <w:start w:val="1"/>
+      <w:numFmt w:val="lowerRoman"/>
+      <w:lvlText w:val="%3."/>
+      <w:lvlJc w:val="right"/>
+      <w:pPr>
+        <w:ind w:left="2160" w:hanging="180"/>
+      </w:pPr>
+    </w:lvl>
+    <w:lvl w:ilvl="3" w:tplc="0809000F" w:tentative="1">
+      <w:start w:val="1"/>
+      <w:numFmt w:val="decimal"/>
+      <w:lvlText w:val="%4."/>
+      <w:lvlJc w:val="left"/>
+      <w:pPr>
+        <w:ind w:left="2880" w:hanging="360"/>
+      </w:pPr>
+    </w:lvl>
+    <w:lvl w:ilvl="4" w:tplc="08090019" w:tentative="1">
+      <w:start w:val="1"/>
+      <w:numFmt w:val="lowerLetter"/>
+      <w:lvlText w:val="%5."/>
+      <w:lvlJc w:val="left"/>
+      <w:pPr>
+        <w:ind w:left="3600" w:hanging="360"/>
+      </w:pPr>
+    </w:lvl>
+    <w:lvl w:ilvl="5" w:tplc="0809001B" w:tentative="1">
+      <w:start w:val="1"/>
+      <w:numFmt w:val="lowerRoman"/>
+      <w:lvlText w:val="%6."/>
+      <w:lvlJc w:val="right"/>
+      <w:pPr>
+        <w:ind w:left="4320" w:hanging="180"/>
+      </w:pPr>
+    </w:lvl>
+    <w:lvl w:ilvl="6" w:tplc="0809000F" w:tentative="1">
+      <w:start w:val="1"/>
+      <w:numFmt w:val="decimal"/>
+      <w:lvlText w:val="%7."/>
+      <w:lvlJc w:val="left"/>
+      <w:pPr>
+        <w:ind w:left="5040" w:hanging="360"/>
+      </w:pPr>
+    </w:lvl>
+    <w:lvl w:ilvl="7" w:tplc="08090019" w:tentative="1">
+      <w:start w:val="1"/>
+      <w:numFmt w:val="lowerLetter"/>
+      <w:lvlText w:val="%8."/>
+      <w:lvlJc w:val="left"/>
+      <w:pPr>
+        <w:ind w:left="5760" w:hanging="360"/>
+      </w:pPr>
+    </w:lvl>
+    <w:lvl w:ilvl="8" w:tplc="0809001B" w:tentative="1">
+      <w:start w:val="1"/>
+      <w:numFmt w:val="lowerRoman"/>
+      <w:lvlText w:val="%9."/>
+      <w:lvlJc w:val="right"/>
+      <w:pPr>
+        <w:ind w:left="6480" w:hanging="180"/>
+      </w:pPr>
+    </w:lvl>
+  </w:abstractNum>
   <w:num w:numId="1">
     <w:abstractNumId w:val="0"/>
   </w:num>
   <w:num w:numId="2">
     <w:abstractNumId w:val="1"/>
+  </w:num>
+  <w:num w:numId="3">
+    <w:abstractNumId w:val="2"/>
   </w:num>
 </w:numbering>
 </file>

</xml_diff>